<commit_message>
Circle Language Spec Plan: Wrap up and postpone reformulating planning docs of done projects for now. Start narrowing the scope in Circle Language Spec's main project planning docs, first only by marking things out of scope in red. Also do some reformulations of those.
</commit_message>
<xml_diff>
--- a/Circle Language Spec Plan/2. Future/Main Project/2. Circle Language Spec Products List.docx
+++ b/Circle Language Spec Plan/2. Future/Main Project/2. Circle Language Spec Products List.docx
@@ -3503,7 +3503,19 @@
         <w:t xml:space="preserve">a raw list of the </w:t>
       </w:r>
       <w:r>
-        <w:t xml:space="preserve">products to produce </w:t>
+        <w:t xml:space="preserve">products </w:t>
+      </w:r>
+      <w:r>
+        <w:t>that can be</w:t>
+      </w:r>
+      <w:r>
+        <w:t xml:space="preserve"> produce</w:t>
+      </w:r>
+      <w:r>
+        <w:t>d</w:t>
+      </w:r>
+      <w:r>
+        <w:t xml:space="preserve"> </w:t>
       </w:r>
       <w:r>
         <w:t>within</w:t>
@@ -3539,7 +3551,7 @@
         <w:t>document</w:t>
       </w:r>
       <w:r>
-        <w:t>:</w:t>
+        <w:t>, called</w:t>
       </w:r>
       <w:r>
         <w:t xml:space="preserve"> </w:t>
@@ -3618,8 +3630,14 @@
     <w:p>
       <w:pPr>
         <w:ind w:left="284"/>
-      </w:pPr>
-      <w:r>
+        <w:rPr>
+          <w:color w:val="FF0000"/>
+        </w:rPr>
+      </w:pPr>
+      <w:r>
+        <w:rPr>
+          <w:color w:val="FF0000"/>
+        </w:rPr>
         <w:t>- Fundamental Principles</w:t>
       </w:r>
     </w:p>
@@ -3642,47 +3660,86 @@
     <w:p>
       <w:pPr>
         <w:pStyle w:val="Heading3"/>
+        <w:rPr>
+          <w:color w:val="FF0000"/>
+        </w:rPr>
       </w:pPr>
       <w:bookmarkStart w:id="6" w:name="_Toc37866196"/>
       <w:r>
+        <w:rPr>
+          <w:color w:val="FF0000"/>
+        </w:rPr>
         <w:t>Fundamental Principles</w:t>
       </w:r>
       <w:bookmarkEnd w:id="6"/>
     </w:p>
     <w:p>
-      <w:r>
+      <w:pPr>
+        <w:rPr>
+          <w:color w:val="FF0000"/>
+        </w:rPr>
+      </w:pPr>
+      <w:r>
+        <w:rPr>
+          <w:color w:val="FF0000"/>
+        </w:rPr>
         <w:t xml:space="preserve">The </w:t>
       </w:r>
       <w:r>
         <w:rPr>
           <w:i/>
+          <w:color w:val="FF0000"/>
         </w:rPr>
         <w:t>Fundamental Principles</w:t>
       </w:r>
       <w:r>
+        <w:rPr>
+          <w:color w:val="FF0000"/>
+        </w:rPr>
         <w:t xml:space="preserve"> are more or less the </w:t>
       </w:r>
       <w:r>
         <w:rPr>
           <w:i/>
+          <w:color w:val="FF0000"/>
         </w:rPr>
         <w:t xml:space="preserve">goals </w:t>
       </w:r>
       <w:r>
+        <w:rPr>
+          <w:color w:val="FF0000"/>
+        </w:rPr>
         <w:t xml:space="preserve">of </w:t>
       </w:r>
       <w:r>
+        <w:rPr>
+          <w:color w:val="FF0000"/>
+        </w:rPr>
         <w:t>the language.</w:t>
       </w:r>
     </w:p>
     <w:p>
-      <w:r>
+      <w:pPr>
+        <w:rPr>
+          <w:color w:val="FF0000"/>
+        </w:rPr>
+      </w:pPr>
+      <w:r>
+        <w:rPr>
+          <w:color w:val="FF0000"/>
+        </w:rPr>
         <w:t xml:space="preserve">They are </w:t>
       </w:r>
       <w:r>
+        <w:rPr>
+          <w:color w:val="FF0000"/>
+        </w:rPr>
         <w:t xml:space="preserve">quite </w:t>
       </w:r>
       <w:r>
+        <w:rPr>
+          <w:color w:val="FF0000"/>
+        </w:rPr>
         <w:t>abstract. The main groups of topics are:</w:t>
       </w:r>
     </w:p>
@@ -3690,6 +3747,7 @@
       <w:pPr>
         <w:pStyle w:val="Spacing"/>
         <w:rPr>
+          <w:color w:val="FF0000"/>
           <w:lang w:val="en-US"/>
         </w:rPr>
       </w:pPr>
@@ -3697,27 +3755,48 @@
     <w:p>
       <w:pPr>
         <w:ind w:left="284"/>
-      </w:pPr>
-      <w:r>
+        <w:rPr>
+          <w:color w:val="FF0000"/>
+        </w:rPr>
+      </w:pPr>
+      <w:r>
+        <w:rPr>
+          <w:color w:val="FF0000"/>
+        </w:rPr>
         <w:t>- Achievability</w:t>
       </w:r>
     </w:p>
     <w:p>
       <w:pPr>
         <w:ind w:left="284"/>
-      </w:pPr>
-      <w:r>
+        <w:rPr>
+          <w:color w:val="FF0000"/>
+        </w:rPr>
+      </w:pPr>
+      <w:r>
+        <w:rPr>
+          <w:color w:val="FF0000"/>
+        </w:rPr>
         <w:t xml:space="preserve">- </w:t>
       </w:r>
       <w:r>
+        <w:rPr>
+          <w:color w:val="FF0000"/>
+        </w:rPr>
         <w:t>Exchangeability</w:t>
       </w:r>
     </w:p>
     <w:p>
       <w:pPr>
         <w:ind w:left="284"/>
-      </w:pPr>
-      <w:r>
+        <w:rPr>
+          <w:color w:val="FF0000"/>
+        </w:rPr>
+      </w:pPr>
+      <w:r>
+        <w:rPr>
+          <w:color w:val="FF0000"/>
+        </w:rPr>
         <w:t>- Extensibility</w:t>
       </w:r>
     </w:p>
@@ -3725,27 +3804,51 @@
       <w:pPr>
         <w:pStyle w:val="Spacing"/>
         <w:rPr>
+          <w:color w:val="FF0000"/>
           <w:lang w:val="en-US"/>
         </w:rPr>
       </w:pPr>
     </w:p>
     <w:p>
-      <w:r>
+      <w:pPr>
+        <w:rPr>
+          <w:color w:val="FF0000"/>
+        </w:rPr>
+      </w:pPr>
+      <w:r>
+        <w:rPr>
+          <w:color w:val="FF0000"/>
+        </w:rPr>
         <w:t xml:space="preserve">They also explain how </w:t>
       </w:r>
       <w:r>
+        <w:rPr>
+          <w:color w:val="FF0000"/>
+        </w:rPr>
         <w:t xml:space="preserve">things </w:t>
       </w:r>
       <w:r>
+        <w:rPr>
+          <w:color w:val="FF0000"/>
+        </w:rPr>
         <w:t xml:space="preserve">might </w:t>
       </w:r>
       <w:r>
+        <w:rPr>
+          <w:color w:val="FF0000"/>
+        </w:rPr>
         <w:t xml:space="preserve">work in harmony to achieve </w:t>
       </w:r>
       <w:r>
+        <w:rPr>
+          <w:color w:val="FF0000"/>
+        </w:rPr>
         <w:t xml:space="preserve">the </w:t>
       </w:r>
       <w:r>
+        <w:rPr>
+          <w:color w:val="FF0000"/>
+        </w:rPr>
         <w:t>goals.</w:t>
       </w:r>
     </w:p>
@@ -3779,10 +3882,10 @@
         <w:t xml:space="preserve"> the basics of how you </w:t>
       </w:r>
       <w:r>
-        <w:t xml:space="preserve">would </w:t>
-      </w:r>
-      <w:r>
-        <w:t>be expressing yourself in the new language:</w:t>
+        <w:t xml:space="preserve">could </w:t>
+      </w:r>
+      <w:r>
+        <w:t>express yourself in the new language:</w:t>
       </w:r>
     </w:p>
     <w:p>
@@ -3852,25 +3955,31 @@
         <w:t>priority</w:t>
       </w:r>
       <w:r>
-        <w:t>),</w:t>
+        <w:t>)</w:t>
+      </w:r>
+      <w:r>
+        <w:t>.</w:t>
       </w:r>
       <w:r>
         <w:t xml:space="preserve"> </w:t>
       </w:r>
       <w:r>
-        <w:t>t</w:t>
+        <w:t>T</w:t>
       </w:r>
       <w:r>
         <w:t xml:space="preserve">his list is </w:t>
       </w:r>
       <w:r>
-        <w:t>quite big</w:t>
+        <w:t xml:space="preserve">quite </w:t>
+      </w:r>
+      <w:r>
+        <w:t>large</w:t>
       </w:r>
       <w:r>
         <w:t xml:space="preserve">, because of the split up into tiny little </w:t>
       </w:r>
       <w:r>
-        <w:t>subjects</w:t>
+        <w:t>topics</w:t>
       </w:r>
       <w:r>
         <w:t>.</w:t>
@@ -3891,41 +4000,29 @@
         <w:t>s</w:t>
       </w:r>
       <w:r>
-        <w:t xml:space="preserve"> here. That </w:t>
-      </w:r>
-      <w:r>
-        <w:t xml:space="preserve">has a reason. </w:t>
-      </w:r>
-      <w:r>
-        <w:t xml:space="preserve">If there were an explanation of a topic, you </w:t>
+        <w:t xml:space="preserve"> here. If there were an explanation of a topic, you </w:t>
       </w:r>
       <w:r>
         <w:t xml:space="preserve">might </w:t>
       </w:r>
       <w:r>
-        <w:t>find it in the actual Circle Language Spec</w:t>
-      </w:r>
-      <w:r>
-        <w:t xml:space="preserve"> documentation</w:t>
-      </w:r>
-      <w:r>
-        <w:t xml:space="preserve">. If it is not there, </w:t>
-      </w:r>
-      <w:r>
-        <w:t>t</w:t>
-      </w:r>
-      <w:r>
-        <w:t xml:space="preserve">he intention is then to make that </w:t>
-      </w:r>
-      <w:r>
-        <w:t>explanation at some point</w:t>
+        <w:t xml:space="preserve">find it in the actual Circle Language Spec. If it is not there, </w:t>
+      </w:r>
+      <w:r>
+        <w:t>that</w:t>
+      </w:r>
+      <w:r>
+        <w:t xml:space="preserve"> might mean,</w:t>
+      </w:r>
+      <w:r>
+        <w:t xml:space="preserve"> there simply is no explanation</w:t>
+      </w:r>
+      <w:r>
+        <w:t xml:space="preserve"> yet</w:t>
       </w:r>
       <w:r>
         <w:t>.</w:t>
       </w:r>
-      <w:r>
-        <w:t xml:space="preserve"> It's just not there yet.</w:t>
-      </w:r>
     </w:p>
     <w:p>
       <w:pPr>
@@ -4226,12 +4323,24 @@
         <w:rPr>
           <w:lang w:val="en-US"/>
         </w:rPr>
-        <w:t xml:space="preserve">Redo </w:t>
+        <w:t>Redo</w:t>
       </w:r>
       <w:r>
         <w:rPr>
           <w:lang w:val="en-US"/>
         </w:rPr>
+        <w:t>ing</w:t>
+      </w:r>
+      <w:r>
+        <w:rPr>
+          <w:lang w:val="en-US"/>
+        </w:rPr>
+        <w:t xml:space="preserve"> </w:t>
+      </w:r>
+      <w:r>
+        <w:rPr>
+          <w:lang w:val="en-US"/>
+        </w:rPr>
         <w:t>Themes</w:t>
       </w:r>
     </w:p>
@@ -4413,7 +4522,10 @@
         <w:t xml:space="preserve">might be </w:t>
       </w:r>
       <w:r>
-        <w:t>considerably limited.</w:t>
+        <w:t xml:space="preserve">more </w:t>
+      </w:r>
+      <w:r>
+        <w:t>limited.</w:t>
       </w:r>
     </w:p>
     <w:p>
@@ -4616,6 +4728,8 @@
         </w:rPr>
       </w:pPr>
       <w:bookmarkStart w:id="17" w:name="_Toc37866209"/>
+      <w:bookmarkStart w:id="18" w:name="_GoBack"/>
+      <w:bookmarkEnd w:id="18"/>
       <w:r>
         <w:rPr>
           <w:color w:val="FFC000"/>
@@ -4631,7 +4745,7 @@
           <w:color w:val="FFC000"/>
         </w:rPr>
       </w:pPr>
-      <w:bookmarkStart w:id="18" w:name="_Hlk32523385"/>
+      <w:bookmarkStart w:id="19" w:name="_Hlk32523385"/>
       <w:r>
         <w:rPr>
           <w:color w:val="FFC000"/>
@@ -4639,25 +4753,25 @@
         <w:t>Nice To Have:</w:t>
       </w:r>
     </w:p>
-    <w:bookmarkEnd w:id="18"/>
-    <w:p>
-      <w:pPr>
-        <w:ind w:left="1136"/>
-        <w:rPr>
-          <w:color w:val="FFC000"/>
-        </w:rPr>
-      </w:pPr>
-    </w:p>
-    <w:p>
-      <w:pPr>
-        <w:ind w:left="852"/>
-        <w:rPr>
-          <w:color w:val="FFC000"/>
-        </w:rPr>
-      </w:pPr>
-      <w:r>
-        <w:rPr>
-          <w:color w:val="FFC000"/>
+    <w:bookmarkEnd w:id="19"/>
+    <w:p>
+      <w:pPr>
+        <w:ind w:left="1136"/>
+        <w:rPr>
+          <w:color w:val="FFC000"/>
+        </w:rPr>
+      </w:pPr>
+    </w:p>
+    <w:p>
+      <w:pPr>
+        <w:ind w:left="852"/>
+        <w:rPr>
+          <w:color w:val="FF0000"/>
+        </w:rPr>
+      </w:pPr>
+      <w:r>
+        <w:rPr>
+          <w:color w:val="FF0000"/>
         </w:rPr>
         <w:t>- Namespaces, Aliases</w:t>
       </w:r>
@@ -4669,7 +4783,7 @@
           <w:color w:val="FFC000"/>
         </w:rPr>
       </w:pPr>
-      <w:bookmarkStart w:id="19" w:name="_Hlk32523391"/>
+      <w:bookmarkStart w:id="20" w:name="_Hlk32523391"/>
       <w:r>
         <w:rPr>
           <w:color w:val="FFC000"/>
@@ -4688,12 +4802,18 @@
         </w:rPr>
         <w:t xml:space="preserve">: </w:t>
       </w:r>
-      <w:bookmarkEnd w:id="19"/>
-      <w:r>
-        <w:rPr>
-          <w:color w:val="FFC000"/>
-        </w:rPr>
-        <w:t>Conversion, Conditions</w:t>
+      <w:bookmarkEnd w:id="20"/>
+      <w:r>
+        <w:rPr>
+          <w:color w:val="FF0000"/>
+        </w:rPr>
+        <w:t>Conversion</w:t>
+      </w:r>
+      <w:r>
+        <w:rPr>
+          <w:color w:val="FFC000"/>
+        </w:rPr>
+        <w:t>, Conditions</w:t>
       </w:r>
     </w:p>
     <w:p>
@@ -4722,12 +4842,12 @@
       <w:pPr>
         <w:ind w:left="852"/>
         <w:rPr>
-          <w:color w:val="FFC000"/>
-        </w:rPr>
-      </w:pPr>
-      <w:r>
-        <w:rPr>
-          <w:color w:val="FFC000"/>
+          <w:color w:val="FF0000"/>
+        </w:rPr>
+      </w:pPr>
+      <w:r>
+        <w:rPr>
+          <w:color w:val="FF0000"/>
         </w:rPr>
         <w:t>- Expression Misc</w:t>
       </w:r>
@@ -4744,12 +4864,12 @@
       <w:pPr>
         <w:ind w:left="852"/>
         <w:rPr>
-          <w:color w:val="FFC000"/>
-        </w:rPr>
-      </w:pPr>
-      <w:r>
-        <w:rPr>
-          <w:color w:val="FFC000"/>
+          <w:color w:val="FF0000"/>
+        </w:rPr>
+      </w:pPr>
+      <w:r>
+        <w:rPr>
+          <w:color w:val="FF0000"/>
         </w:rPr>
         <w:t xml:space="preserve">- Fundamental Principles Already Worked Out </w:t>
       </w:r>
@@ -4772,12 +4892,12 @@
       <w:pPr>
         <w:ind w:left="852"/>
         <w:rPr>
-          <w:color w:val="FFC000"/>
-        </w:rPr>
-      </w:pPr>
-      <w:r>
-        <w:rPr>
-          <w:color w:val="FFC000"/>
+          <w:color w:val="FF0000"/>
+        </w:rPr>
+      </w:pPr>
+      <w:r>
+        <w:rPr>
+          <w:color w:val="FF0000"/>
         </w:rPr>
         <w:t>- Language Summary</w:t>
       </w:r>
@@ -4789,14 +4909,14 @@
           <w:color w:val="FFC000"/>
         </w:rPr>
       </w:pPr>
-      <w:bookmarkStart w:id="20" w:name="_Toc37866210"/>
+      <w:bookmarkStart w:id="21" w:name="_Toc37866210"/>
       <w:r>
         <w:rPr>
           <w:color w:val="FFC000"/>
         </w:rPr>
         <w:t>Coding Concepts</w:t>
       </w:r>
-      <w:bookmarkEnd w:id="20"/>
+      <w:bookmarkEnd w:id="21"/>
     </w:p>
     <w:p>
       <w:pPr>
@@ -4816,34 +4936,34 @@
       <w:pPr>
         <w:pStyle w:val="Heading5"/>
         <w:rPr>
-          <w:color w:val="FFC000"/>
-        </w:rPr>
-      </w:pPr>
-      <w:bookmarkStart w:id="21" w:name="_Toc37866211"/>
-      <w:r>
-        <w:rPr>
-          <w:color w:val="FFC000"/>
+          <w:color w:val="FF0000"/>
+        </w:rPr>
+      </w:pPr>
+      <w:bookmarkStart w:id="22" w:name="_Toc37866211"/>
+      <w:r>
+        <w:rPr>
+          <w:color w:val="FF0000"/>
         </w:rPr>
         <w:t>Identifiers</w:t>
       </w:r>
       <w:r>
         <w:rPr>
-          <w:color w:val="FFC000"/>
+          <w:color w:val="FF0000"/>
         </w:rPr>
         <w:t xml:space="preserve"> (part done)</w:t>
       </w:r>
-      <w:bookmarkEnd w:id="21"/>
-    </w:p>
-    <w:p>
-      <w:pPr>
-        <w:ind w:left="852"/>
-        <w:rPr>
-          <w:color w:val="FFC000"/>
-        </w:rPr>
-      </w:pPr>
-      <w:r>
-        <w:rPr>
-          <w:color w:val="FFC000"/>
+      <w:bookmarkEnd w:id="22"/>
+    </w:p>
+    <w:p>
+      <w:pPr>
+        <w:ind w:left="852"/>
+        <w:rPr>
+          <w:color w:val="FF0000"/>
+        </w:rPr>
+      </w:pPr>
+      <w:r>
+        <w:rPr>
+          <w:color w:val="FF0000"/>
         </w:rPr>
         <w:t>- Namespaces</w:t>
       </w:r>
@@ -4852,12 +4972,12 @@
       <w:pPr>
         <w:ind w:left="852"/>
         <w:rPr>
-          <w:color w:val="FFC000"/>
-        </w:rPr>
-      </w:pPr>
-      <w:r>
-        <w:rPr>
-          <w:color w:val="FFC000"/>
+          <w:color w:val="FF0000"/>
+        </w:rPr>
+      </w:pPr>
+      <w:r>
+        <w:rPr>
+          <w:color w:val="FF0000"/>
         </w:rPr>
         <w:t>- Aliases</w:t>
       </w:r>
@@ -4866,28 +4986,28 @@
       <w:pPr>
         <w:pStyle w:val="Heading5"/>
         <w:rPr>
-          <w:color w:val="FFC000"/>
-        </w:rPr>
-      </w:pPr>
-      <w:bookmarkStart w:id="22" w:name="_Toc37866212"/>
-      <w:r>
-        <w:rPr>
-          <w:color w:val="FFC000"/>
+          <w:color w:val="FF0000"/>
+        </w:rPr>
+      </w:pPr>
+      <w:bookmarkStart w:id="23" w:name="_Toc37866212"/>
+      <w:r>
+        <w:rPr>
+          <w:color w:val="FF0000"/>
         </w:rPr>
         <w:t>Conversion</w:t>
       </w:r>
-      <w:bookmarkEnd w:id="22"/>
-    </w:p>
-    <w:p>
-      <w:pPr>
-        <w:ind w:left="852"/>
-        <w:rPr>
-          <w:color w:val="FFC000"/>
-        </w:rPr>
-      </w:pPr>
-      <w:r>
-        <w:rPr>
-          <w:color w:val="FFC000"/>
+      <w:bookmarkEnd w:id="23"/>
+    </w:p>
+    <w:p>
+      <w:pPr>
+        <w:ind w:left="852"/>
+        <w:rPr>
+          <w:color w:val="FF0000"/>
+        </w:rPr>
+      </w:pPr>
+      <w:r>
+        <w:rPr>
+          <w:color w:val="FF0000"/>
         </w:rPr>
         <w:t>- Conversions</w:t>
       </w:r>
@@ -4899,14 +5019,14 @@
           <w:color w:val="FFC000"/>
         </w:rPr>
       </w:pPr>
-      <w:bookmarkStart w:id="23" w:name="_Toc37866213"/>
+      <w:bookmarkStart w:id="24" w:name="_Toc37866213"/>
       <w:r>
         <w:rPr>
           <w:color w:val="FFC000"/>
         </w:rPr>
         <w:t>Conditions</w:t>
       </w:r>
-      <w:bookmarkEnd w:id="23"/>
+      <w:bookmarkEnd w:id="24"/>
     </w:p>
     <w:p>
       <w:pPr>
@@ -4957,15 +5077,15 @@
           <w:color w:val="FFC000"/>
         </w:rPr>
       </w:pPr>
-      <w:bookmarkStart w:id="24" w:name="_Toc37866214"/>
-      <w:bookmarkStart w:id="25" w:name="_Hlk32522795"/>
+      <w:bookmarkStart w:id="25" w:name="_Toc37866214"/>
+      <w:bookmarkStart w:id="26" w:name="_Hlk32522795"/>
       <w:r>
         <w:rPr>
           <w:color w:val="FFC000"/>
         </w:rPr>
         <w:t>Black Box</w:t>
       </w:r>
-      <w:bookmarkEnd w:id="24"/>
+      <w:bookmarkEnd w:id="25"/>
     </w:p>
     <w:p>
       <w:pPr>
@@ -5180,14 +5300,14 @@
           <w:color w:val="FFC000"/>
         </w:rPr>
       </w:pPr>
-      <w:bookmarkStart w:id="26" w:name="_Toc37866215"/>
+      <w:bookmarkStart w:id="27" w:name="_Toc37866215"/>
       <w:r>
         <w:rPr>
           <w:color w:val="FFC000"/>
         </w:rPr>
         <w:t>Interfaces</w:t>
       </w:r>
-      <w:bookmarkEnd w:id="26"/>
+      <w:bookmarkEnd w:id="27"/>
     </w:p>
     <w:p>
       <w:pPr>
@@ -5245,28 +5365,28 @@
       <w:pPr>
         <w:pStyle w:val="Heading5"/>
         <w:rPr>
-          <w:color w:val="FFC000"/>
-        </w:rPr>
-      </w:pPr>
-      <w:bookmarkStart w:id="27" w:name="_Toc37866217"/>
-      <w:r>
-        <w:rPr>
-          <w:color w:val="FFC000"/>
+          <w:color w:val="FF0000"/>
+        </w:rPr>
+      </w:pPr>
+      <w:bookmarkStart w:id="28" w:name="_Toc37866217"/>
+      <w:r>
+        <w:rPr>
+          <w:color w:val="FF0000"/>
         </w:rPr>
         <w:t>Errors</w:t>
       </w:r>
-      <w:bookmarkEnd w:id="27"/>
-    </w:p>
-    <w:p>
-      <w:pPr>
-        <w:ind w:left="852"/>
-        <w:rPr>
-          <w:color w:val="FFC000"/>
-        </w:rPr>
-      </w:pPr>
-      <w:r>
-        <w:rPr>
-          <w:color w:val="FFC000"/>
+      <w:bookmarkEnd w:id="28"/>
+    </w:p>
+    <w:p>
+      <w:pPr>
+        <w:ind w:left="852"/>
+        <w:rPr>
+          <w:color w:val="FF0000"/>
+        </w:rPr>
+      </w:pPr>
+      <w:r>
+        <w:rPr>
+          <w:color w:val="FF0000"/>
         </w:rPr>
         <w:t>- Errors</w:t>
       </w:r>
@@ -5275,12 +5395,12 @@
       <w:pPr>
         <w:ind w:left="852"/>
         <w:rPr>
-          <w:color w:val="FFC000"/>
-        </w:rPr>
-      </w:pPr>
-      <w:r>
-        <w:rPr>
-          <w:color w:val="FFC000"/>
+          <w:color w:val="FF0000"/>
+        </w:rPr>
+      </w:pPr>
+      <w:r>
+        <w:rPr>
+          <w:color w:val="FF0000"/>
         </w:rPr>
         <w:t>- Warnings</w:t>
       </w:r>
@@ -5289,12 +5409,12 @@
       <w:pPr>
         <w:ind w:left="852"/>
         <w:rPr>
-          <w:color w:val="FFC000"/>
-        </w:rPr>
-      </w:pPr>
-      <w:r>
-        <w:rPr>
-          <w:color w:val="FFC000"/>
+          <w:color w:val="FF0000"/>
+        </w:rPr>
+      </w:pPr>
+      <w:r>
+        <w:rPr>
+          <w:color w:val="FF0000"/>
         </w:rPr>
         <w:t>- Structure Errors</w:t>
       </w:r>
@@ -5306,26 +5426,26 @@
           <w:color w:val="FFC000"/>
         </w:rPr>
       </w:pPr>
-      <w:bookmarkStart w:id="28" w:name="_Toc37866218"/>
+      <w:bookmarkStart w:id="29" w:name="_Toc37866218"/>
       <w:r>
         <w:rPr>
           <w:color w:val="FFC000"/>
         </w:rPr>
         <w:t>Uncategorized Coding Concepts</w:t>
       </w:r>
-      <w:bookmarkEnd w:id="28"/>
-    </w:p>
-    <w:bookmarkEnd w:id="25"/>
-    <w:p>
-      <w:pPr>
-        <w:ind w:left="852"/>
-        <w:rPr>
-          <w:color w:val="FFC000"/>
-        </w:rPr>
-      </w:pPr>
-      <w:r>
-        <w:rPr>
-          <w:color w:val="FFC000"/>
+      <w:bookmarkEnd w:id="29"/>
+    </w:p>
+    <w:bookmarkEnd w:id="26"/>
+    <w:p>
+      <w:pPr>
+        <w:ind w:left="852"/>
+        <w:rPr>
+          <w:color w:val="FF0000"/>
+        </w:rPr>
+      </w:pPr>
+      <w:r>
+        <w:rPr>
+          <w:color w:val="FF0000"/>
         </w:rPr>
         <w:t>- Special Access</w:t>
       </w:r>
@@ -5334,12 +5454,12 @@
       <w:pPr>
         <w:ind w:left="1136"/>
         <w:rPr>
-          <w:color w:val="FFC000"/>
-        </w:rPr>
-      </w:pPr>
-      <w:r>
-        <w:rPr>
-          <w:color w:val="FFC000"/>
+          <w:color w:val="FF0000"/>
+        </w:rPr>
+      </w:pPr>
+      <w:r>
+        <w:rPr>
+          <w:color w:val="FF0000"/>
         </w:rPr>
         <w:t>- Global Access</w:t>
       </w:r>
@@ -5348,12 +5468,12 @@
       <w:pPr>
         <w:ind w:left="1136"/>
         <w:rPr>
-          <w:color w:val="FFC000"/>
-        </w:rPr>
-      </w:pPr>
-      <w:r>
-        <w:rPr>
-          <w:color w:val="FFC000"/>
+          <w:color w:val="FF0000"/>
+        </w:rPr>
+      </w:pPr>
+      <w:r>
+        <w:rPr>
+          <w:color w:val="FF0000"/>
         </w:rPr>
         <w:t>- Clause Access</w:t>
       </w:r>
@@ -5362,12 +5482,12 @@
       <w:pPr>
         <w:ind w:left="1136"/>
         <w:rPr>
-          <w:color w:val="FFC000"/>
-        </w:rPr>
-      </w:pPr>
-      <w:r>
-        <w:rPr>
-          <w:color w:val="FFC000"/>
+          <w:color w:val="FF0000"/>
+        </w:rPr>
+      </w:pPr>
+      <w:r>
+        <w:rPr>
+          <w:color w:val="FF0000"/>
         </w:rPr>
         <w:t>- Interface Access</w:t>
       </w:r>
@@ -5376,32 +5496,12 @@
       <w:pPr>
         <w:ind w:left="852"/>
         <w:rPr>
-          <w:color w:val="FFC000"/>
-        </w:rPr>
-      </w:pPr>
-      <w:r>
-        <w:rPr>
-          <w:color w:val="FFC000"/>
-        </w:rPr>
-        <w:t>- M</w:t>
-      </w:r>
-      <w:r>
-        <w:rPr>
-          <w:color w:val="FFC000"/>
-        </w:rPr>
-        <w:t>ultiple Language Layers</w:t>
-      </w:r>
-    </w:p>
-    <w:p>
-      <w:pPr>
-        <w:ind w:left="852"/>
-        <w:rPr>
-          <w:color w:val="FFC000"/>
-        </w:rPr>
-      </w:pPr>
-      <w:r>
-        <w:rPr>
-          <w:color w:val="FFC000"/>
+          <w:color w:val="FF0000"/>
+        </w:rPr>
+      </w:pPr>
+      <w:r>
+        <w:rPr>
+          <w:color w:val="FF0000"/>
         </w:rPr>
         <w:t>- This</w:t>
       </w:r>
@@ -5419,6 +5519,54 @@
         </w:rPr>
         <w:t>- Redirection</w:t>
       </w:r>
+      <w:r>
+        <w:rPr>
+          <w:color w:val="FFC000"/>
+        </w:rPr>
+        <w:t xml:space="preserve"> </w:t>
+      </w:r>
+      <w:r>
+        <w:rPr>
+          <w:color w:val="FFC000"/>
+        </w:rPr>
+        <w:t>(</w:t>
+      </w:r>
+      <w:r>
+        <w:rPr>
+          <w:color w:val="FFC000"/>
+        </w:rPr>
+        <w:t>'</w:t>
+      </w:r>
+      <w:r>
+        <w:rPr>
+          <w:color w:val="FFC000"/>
+        </w:rPr>
+        <w:t>r</w:t>
+      </w:r>
+      <w:r>
+        <w:rPr>
+          <w:color w:val="FFC000"/>
+        </w:rPr>
+        <w:t>ef-</w:t>
+      </w:r>
+      <w:r>
+        <w:rPr>
+          <w:color w:val="FFC000"/>
+        </w:rPr>
+        <w:t>n</w:t>
+      </w:r>
+      <w:r>
+        <w:rPr>
+          <w:color w:val="FFC000"/>
+        </w:rPr>
+        <w:t>ess'</w:t>
+      </w:r>
+      <w:r>
+        <w:rPr>
+          <w:color w:val="FFC000"/>
+        </w:rPr>
+        <w:t>?)</w:t>
+      </w:r>
     </w:p>
     <w:p>
       <w:pPr>
@@ -5483,50 +5631,50 @@
       <w:pPr>
         <w:pStyle w:val="Heading5"/>
         <w:rPr>
-          <w:color w:val="FFC000"/>
-        </w:rPr>
-      </w:pPr>
-      <w:bookmarkStart w:id="29" w:name="_Toc37866219"/>
-      <w:r>
-        <w:rPr>
-          <w:color w:val="FFC000"/>
+          <w:color w:val="FF0000"/>
+        </w:rPr>
+      </w:pPr>
+      <w:bookmarkStart w:id="30" w:name="_Toc37866219"/>
+      <w:r>
+        <w:rPr>
+          <w:color w:val="FF0000"/>
         </w:rPr>
         <w:t xml:space="preserve">Circle Language Spec </w:t>
       </w:r>
       <w:r>
         <w:rPr>
-          <w:color w:val="FFC000"/>
+          <w:color w:val="FF0000"/>
         </w:rPr>
         <w:t>Summary</w:t>
       </w:r>
-      <w:bookmarkEnd w:id="29"/>
+      <w:bookmarkEnd w:id="30"/>
     </w:p>
     <w:p>
       <w:pPr>
         <w:pStyle w:val="Heading4"/>
         <w:rPr>
-          <w:color w:val="FFC000"/>
-        </w:rPr>
-      </w:pPr>
-      <w:bookmarkStart w:id="30" w:name="_Toc37866220"/>
-      <w:r>
-        <w:rPr>
-          <w:color w:val="FFC000"/>
+          <w:color w:val="FF0000"/>
+        </w:rPr>
+      </w:pPr>
+      <w:bookmarkStart w:id="31" w:name="_Toc37866220"/>
+      <w:r>
+        <w:rPr>
+          <w:color w:val="FF0000"/>
         </w:rPr>
         <w:t>Other Expression Topics</w:t>
       </w:r>
-      <w:bookmarkEnd w:id="30"/>
+      <w:bookmarkEnd w:id="31"/>
     </w:p>
     <w:p>
       <w:pPr>
         <w:ind w:left="568"/>
         <w:rPr>
-          <w:color w:val="FFC000"/>
-        </w:rPr>
-      </w:pPr>
-      <w:r>
-        <w:rPr>
-          <w:color w:val="FFC000"/>
+          <w:color w:val="FF0000"/>
+        </w:rPr>
+      </w:pPr>
+      <w:r>
+        <w:rPr>
+          <w:color w:val="FF0000"/>
         </w:rPr>
         <w:t>- Expression Mixing</w:t>
       </w:r>
@@ -5535,31 +5683,45 @@
       <w:pPr>
         <w:ind w:left="568"/>
         <w:rPr>
-          <w:color w:val="FFC000"/>
-        </w:rPr>
-      </w:pPr>
-      <w:r>
-        <w:rPr>
-          <w:color w:val="FFC000"/>
+          <w:color w:val="FF0000"/>
+        </w:rPr>
+      </w:pPr>
+      <w:r>
+        <w:rPr>
+          <w:color w:val="FF0000"/>
         </w:rPr>
         <w:t>- Specialized Expressions</w:t>
       </w:r>
     </w:p>
     <w:p>
       <w:pPr>
+        <w:ind w:left="568"/>
+        <w:rPr>
+          <w:color w:val="FF0000"/>
+        </w:rPr>
+      </w:pPr>
+      <w:r>
+        <w:rPr>
+          <w:color w:val="FF0000"/>
+        </w:rPr>
+        <w:t>- Multiple Language Layers</w:t>
+      </w:r>
+    </w:p>
+    <w:p>
+      <w:pPr>
         <w:pStyle w:val="Heading4"/>
         <w:rPr>
           <w:color w:val="FFC000"/>
         </w:rPr>
       </w:pPr>
-      <w:bookmarkStart w:id="31" w:name="_Toc37866221"/>
+      <w:bookmarkStart w:id="32" w:name="_Toc37866221"/>
       <w:r>
         <w:rPr>
           <w:color w:val="FFC000"/>
         </w:rPr>
         <w:t>Diagrams</w:t>
       </w:r>
-      <w:bookmarkEnd w:id="31"/>
+      <w:bookmarkEnd w:id="32"/>
     </w:p>
     <w:p>
       <w:pPr>
@@ -5579,12 +5741,12 @@
       <w:pPr>
         <w:ind w:left="568"/>
         <w:rPr>
-          <w:color w:val="FFC000"/>
-        </w:rPr>
-      </w:pPr>
-      <w:r>
-        <w:rPr>
-          <w:color w:val="FFC000"/>
+          <w:color w:val="FF0000"/>
+        </w:rPr>
+      </w:pPr>
+      <w:r>
+        <w:rPr>
+          <w:color w:val="FF0000"/>
         </w:rPr>
         <w:t>- Abusing Diagram Expression</w:t>
       </w:r>
@@ -5593,12 +5755,12 @@
       <w:pPr>
         <w:ind w:left="568"/>
         <w:rPr>
-          <w:color w:val="FFC000"/>
-        </w:rPr>
-      </w:pPr>
-      <w:r>
-        <w:rPr>
-          <w:color w:val="FFC000"/>
+          <w:color w:val="FF0000"/>
+        </w:rPr>
+      </w:pPr>
+      <w:r>
+        <w:rPr>
+          <w:color w:val="FF0000"/>
         </w:rPr>
         <w:t>- Abstract Diagram Expression</w:t>
       </w:r>
@@ -5607,52 +5769,52 @@
       <w:pPr>
         <w:pStyle w:val="Heading4"/>
         <w:rPr>
-          <w:color w:val="FFC000"/>
-        </w:rPr>
-      </w:pPr>
-      <w:bookmarkStart w:id="32" w:name="_Toc37866222"/>
-      <w:r>
-        <w:rPr>
-          <w:color w:val="FFC000"/>
+          <w:color w:val="FF0000"/>
+        </w:rPr>
+      </w:pPr>
+      <w:bookmarkStart w:id="33" w:name="_Toc37866222"/>
+      <w:r>
+        <w:rPr>
+          <w:color w:val="FF0000"/>
         </w:rPr>
         <w:t>Fundamental Principles</w:t>
       </w:r>
-      <w:bookmarkEnd w:id="32"/>
+      <w:bookmarkEnd w:id="33"/>
     </w:p>
     <w:p>
       <w:pPr>
         <w:ind w:left="568"/>
         <w:rPr>
-          <w:color w:val="FFC000"/>
-        </w:rPr>
-      </w:pPr>
-      <w:r>
-        <w:rPr>
-          <w:color w:val="FFC000"/>
+          <w:color w:val="FF0000"/>
+        </w:rPr>
+      </w:pPr>
+      <w:r>
+        <w:rPr>
+          <w:color w:val="FF0000"/>
         </w:rPr>
         <w:t xml:space="preserve">The list of fundamental principles </w:t>
       </w:r>
       <w:r>
         <w:rPr>
-          <w:color w:val="FFC000"/>
+          <w:color w:val="FF0000"/>
         </w:rPr>
         <w:t xml:space="preserve">might </w:t>
       </w:r>
       <w:r>
         <w:rPr>
-          <w:color w:val="FFC000"/>
+          <w:color w:val="FF0000"/>
         </w:rPr>
         <w:t>be extended in a future project.</w:t>
       </w:r>
       <w:r>
         <w:rPr>
-          <w:color w:val="FFC000"/>
+          <w:color w:val="FF0000"/>
         </w:rPr>
         <w:t xml:space="preserve"> </w:t>
       </w:r>
       <w:r>
         <w:rPr>
-          <w:color w:val="FFC000"/>
+          <w:color w:val="FF0000"/>
         </w:rPr>
         <w:t>The idea is: use the ideas in the idea box, but do not write all the articles, but do add a description to the Contents page.</w:t>
       </w:r>
@@ -5661,7 +5823,7 @@
       <w:pPr>
         <w:pStyle w:val="Spacing"/>
         <w:rPr>
-          <w:color w:val="FFC000"/>
+          <w:color w:val="FF0000"/>
           <w:lang w:val="en-US"/>
         </w:rPr>
       </w:pPr>
@@ -5670,12 +5832,12 @@
       <w:pPr>
         <w:ind w:left="568"/>
         <w:rPr>
-          <w:color w:val="FFC000"/>
-        </w:rPr>
-      </w:pPr>
-      <w:r>
-        <w:rPr>
-          <w:color w:val="FFC000"/>
+          <w:color w:val="FF0000"/>
+        </w:rPr>
+      </w:pPr>
+      <w:r>
+        <w:rPr>
+          <w:color w:val="FF0000"/>
         </w:rPr>
         <w:t>- Introduction</w:t>
       </w:r>
@@ -5684,38 +5846,38 @@
       <w:pPr>
         <w:pStyle w:val="Heading5"/>
         <w:rPr>
-          <w:color w:val="FFC000"/>
-        </w:rPr>
-      </w:pPr>
-      <w:bookmarkStart w:id="33" w:name="_Toc37866223"/>
-      <w:bookmarkStart w:id="34" w:name="_Hlk32523224"/>
+          <w:color w:val="FF0000"/>
+        </w:rPr>
+      </w:pPr>
+      <w:bookmarkStart w:id="34" w:name="_Toc37866223"/>
+      <w:bookmarkStart w:id="35" w:name="_Hlk32523224"/>
       <w:proofErr w:type="spellStart"/>
       <w:r>
         <w:rPr>
-          <w:color w:val="FFC000"/>
+          <w:color w:val="FF0000"/>
         </w:rPr>
         <w:t>Exchangability</w:t>
       </w:r>
       <w:proofErr w:type="spellEnd"/>
       <w:r>
         <w:rPr>
-          <w:color w:val="FFC000"/>
+          <w:color w:val="FF0000"/>
         </w:rPr>
         <w:t xml:space="preserve"> Principles</w:t>
       </w:r>
-      <w:bookmarkEnd w:id="33"/>
-    </w:p>
-    <w:bookmarkEnd w:id="34"/>
-    <w:p>
-      <w:pPr>
-        <w:ind w:left="852"/>
-        <w:rPr>
-          <w:color w:val="FFC000"/>
-        </w:rPr>
-      </w:pPr>
-      <w:r>
-        <w:rPr>
-          <w:color w:val="FFC000"/>
+      <w:bookmarkEnd w:id="34"/>
+    </w:p>
+    <w:bookmarkEnd w:id="35"/>
+    <w:p>
+      <w:pPr>
+        <w:ind w:left="852"/>
+        <w:rPr>
+          <w:color w:val="FF0000"/>
+        </w:rPr>
+      </w:pPr>
+      <w:r>
+        <w:rPr>
+          <w:color w:val="FF0000"/>
         </w:rPr>
         <w:t>- Introduction</w:t>
       </w:r>
@@ -5724,12 +5886,12 @@
       <w:pPr>
         <w:ind w:left="852"/>
         <w:rPr>
-          <w:color w:val="FFC000"/>
-        </w:rPr>
-      </w:pPr>
-      <w:r>
-        <w:rPr>
-          <w:color w:val="FFC000"/>
+          <w:color w:val="FF0000"/>
+        </w:rPr>
+      </w:pPr>
+      <w:r>
+        <w:rPr>
+          <w:color w:val="FF0000"/>
         </w:rPr>
         <w:t>- Attributes Are Objects</w:t>
       </w:r>
@@ -5738,12 +5900,12 @@
       <w:pPr>
         <w:ind w:left="852"/>
         <w:rPr>
-          <w:color w:val="FFC000"/>
-        </w:rPr>
-      </w:pPr>
-      <w:r>
-        <w:rPr>
-          <w:color w:val="FFC000"/>
+          <w:color w:val="FF0000"/>
+        </w:rPr>
+      </w:pPr>
+      <w:r>
+        <w:rPr>
+          <w:color w:val="FF0000"/>
         </w:rPr>
         <w:t>- Command = Executable Object</w:t>
       </w:r>
@@ -5752,12 +5914,12 @@
       <w:pPr>
         <w:ind w:left="852"/>
         <w:rPr>
-          <w:color w:val="FFC000"/>
-        </w:rPr>
-      </w:pPr>
-      <w:r>
-        <w:rPr>
-          <w:color w:val="FFC000"/>
+          <w:color w:val="FF0000"/>
+        </w:rPr>
+      </w:pPr>
+      <w:r>
+        <w:rPr>
+          <w:color w:val="FF0000"/>
         </w:rPr>
         <w:t>- Hand Signs</w:t>
       </w:r>
@@ -5766,12 +5928,12 @@
       <w:pPr>
         <w:ind w:left="852"/>
         <w:rPr>
-          <w:color w:val="FFC000"/>
-        </w:rPr>
-      </w:pPr>
-      <w:r>
-        <w:rPr>
-          <w:color w:val="FFC000"/>
+          <w:color w:val="FF0000"/>
+        </w:rPr>
+      </w:pPr>
+      <w:r>
+        <w:rPr>
+          <w:color w:val="FF0000"/>
         </w:rPr>
         <w:t>- Hand Writing</w:t>
       </w:r>
@@ -5780,28 +5942,28 @@
       <w:pPr>
         <w:pStyle w:val="Heading5"/>
         <w:rPr>
-          <w:color w:val="FFC000"/>
-        </w:rPr>
-      </w:pPr>
-      <w:bookmarkStart w:id="35" w:name="_Toc37866224"/>
-      <w:r>
-        <w:rPr>
-          <w:color w:val="FFC000"/>
+          <w:color w:val="FF0000"/>
+        </w:rPr>
+      </w:pPr>
+      <w:bookmarkStart w:id="36" w:name="_Toc37866224"/>
+      <w:r>
+        <w:rPr>
+          <w:color w:val="FF0000"/>
         </w:rPr>
         <w:t>Extensibility Principles</w:t>
       </w:r>
-      <w:bookmarkEnd w:id="35"/>
-    </w:p>
-    <w:p>
-      <w:pPr>
-        <w:ind w:left="852"/>
-        <w:rPr>
-          <w:color w:val="FFC000"/>
-        </w:rPr>
-      </w:pPr>
-      <w:r>
-        <w:rPr>
-          <w:color w:val="FFC000"/>
+      <w:bookmarkEnd w:id="36"/>
+    </w:p>
+    <w:p>
+      <w:pPr>
+        <w:ind w:left="852"/>
+        <w:rPr>
+          <w:color w:val="FF0000"/>
+        </w:rPr>
+      </w:pPr>
+      <w:r>
+        <w:rPr>
+          <w:color w:val="FF0000"/>
         </w:rPr>
         <w:t>- Introduction</w:t>
       </w:r>
@@ -5810,28 +5972,28 @@
       <w:pPr>
         <w:pStyle w:val="Heading5"/>
         <w:rPr>
-          <w:color w:val="FFC000"/>
-        </w:rPr>
-      </w:pPr>
-      <w:bookmarkStart w:id="36" w:name="_Toc37866225"/>
-      <w:r>
-        <w:rPr>
-          <w:color w:val="FFC000"/>
+          <w:color w:val="FF0000"/>
+        </w:rPr>
+      </w:pPr>
+      <w:bookmarkStart w:id="37" w:name="_Toc37866225"/>
+      <w:r>
+        <w:rPr>
+          <w:color w:val="FF0000"/>
         </w:rPr>
         <w:t>Achievability Principles</w:t>
       </w:r>
-      <w:bookmarkEnd w:id="36"/>
-    </w:p>
-    <w:p>
-      <w:pPr>
-        <w:ind w:left="852"/>
-        <w:rPr>
-          <w:color w:val="FFC000"/>
-        </w:rPr>
-      </w:pPr>
-      <w:r>
-        <w:rPr>
-          <w:color w:val="FFC000"/>
+      <w:bookmarkEnd w:id="37"/>
+    </w:p>
+    <w:p>
+      <w:pPr>
+        <w:ind w:left="852"/>
+        <w:rPr>
+          <w:color w:val="FF0000"/>
+        </w:rPr>
+      </w:pPr>
+      <w:r>
+        <w:rPr>
+          <w:color w:val="FF0000"/>
         </w:rPr>
         <w:t>- Introduction</w:t>
       </w:r>
@@ -5843,14 +6005,14 @@
           <w:color w:val="FFC000"/>
         </w:rPr>
       </w:pPr>
-      <w:bookmarkStart w:id="37" w:name="_Toc37866226"/>
+      <w:bookmarkStart w:id="38" w:name="_Toc37866226"/>
       <w:r>
         <w:rPr>
           <w:color w:val="FFC000"/>
         </w:rPr>
         <w:t>Done</w:t>
       </w:r>
-      <w:bookmarkEnd w:id="37"/>
+      <w:bookmarkEnd w:id="38"/>
     </w:p>
     <w:p>
       <w:pPr>
@@ -5859,14 +6021,14 @@
           <w:color w:val="FFC000"/>
         </w:rPr>
       </w:pPr>
-      <w:bookmarkStart w:id="38" w:name="_Toc37866227"/>
+      <w:bookmarkStart w:id="39" w:name="_Toc37866227"/>
       <w:r>
         <w:rPr>
           <w:color w:val="FFC000"/>
         </w:rPr>
         <w:t>Coding Concepts</w:t>
       </w:r>
-      <w:bookmarkEnd w:id="38"/>
+      <w:bookmarkEnd w:id="39"/>
     </w:p>
     <w:p>
       <w:pPr>
@@ -5875,7 +6037,7 @@
           <w:color w:val="FFC000"/>
         </w:rPr>
       </w:pPr>
-      <w:bookmarkStart w:id="39" w:name="_Toc37866228"/>
+      <w:bookmarkStart w:id="40" w:name="_Toc37866228"/>
       <w:r>
         <w:rPr>
           <w:color w:val="FFC000"/>
@@ -5888,7 +6050,7 @@
         </w:rPr>
         <w:t>s</w:t>
       </w:r>
-      <w:bookmarkEnd w:id="39"/>
+      <w:bookmarkEnd w:id="40"/>
     </w:p>
     <w:p>
       <w:pPr>
@@ -5925,14 +6087,14 @@
           <w:color w:val="FFC000"/>
         </w:rPr>
       </w:pPr>
-      <w:bookmarkStart w:id="40" w:name="_Toc37866229"/>
+      <w:bookmarkStart w:id="41" w:name="_Toc37866229"/>
       <w:r>
         <w:rPr>
           <w:color w:val="FFC000"/>
         </w:rPr>
         <w:t>Objects</w:t>
       </w:r>
-      <w:bookmarkEnd w:id="40"/>
+      <w:bookmarkEnd w:id="41"/>
     </w:p>
     <w:p>
       <w:pPr>
@@ -6129,14 +6291,14 @@
           <w:color w:val="FFC000"/>
         </w:rPr>
       </w:pPr>
-      <w:bookmarkStart w:id="41" w:name="_Toc37866230"/>
+      <w:bookmarkStart w:id="42" w:name="_Toc37866230"/>
       <w:r>
         <w:rPr>
           <w:color w:val="FFC000"/>
         </w:rPr>
         <w:t>Classes</w:t>
       </w:r>
-      <w:bookmarkEnd w:id="41"/>
+      <w:bookmarkEnd w:id="42"/>
     </w:p>
     <w:p>
       <w:pPr>
@@ -6201,14 +6363,14 @@
           <w:color w:val="FFC000"/>
         </w:rPr>
       </w:pPr>
-      <w:bookmarkStart w:id="42" w:name="_Toc37866231"/>
+      <w:bookmarkStart w:id="43" w:name="_Toc37866231"/>
       <w:r>
         <w:rPr>
           <w:color w:val="FFC000"/>
         </w:rPr>
         <w:t>Relations</w:t>
       </w:r>
-      <w:bookmarkEnd w:id="42"/>
+      <w:bookmarkEnd w:id="43"/>
     </w:p>
     <w:p>
       <w:pPr>
@@ -6369,14 +6531,14 @@
           <w:color w:val="FFC000"/>
         </w:rPr>
       </w:pPr>
-      <w:bookmarkStart w:id="43" w:name="_Toc37866232"/>
+      <w:bookmarkStart w:id="44" w:name="_Toc37866232"/>
       <w:r>
         <w:rPr>
           <w:color w:val="FFC000"/>
         </w:rPr>
         <w:t>System Objects</w:t>
       </w:r>
-      <w:bookmarkEnd w:id="43"/>
+      <w:bookmarkEnd w:id="44"/>
     </w:p>
     <w:p>
       <w:pPr>
@@ -6752,21 +6914,7 @@
         <w:rPr>
           <w:color w:val="BFBFBF" w:themeColor="background1" w:themeShade="BF"/>
         </w:rPr>
-        <w:t xml:space="preserve">- </w:t>
-      </w:r>
-      <w:proofErr w:type="spellStart"/>
-      <w:r>
-        <w:rPr>
-          <w:color w:val="BFBFBF" w:themeColor="background1" w:themeShade="BF"/>
-        </w:rPr>
-        <w:t>Preliminariness</w:t>
-      </w:r>
-      <w:proofErr w:type="spellEnd"/>
-      <w:r>
-        <w:rPr>
-          <w:color w:val="BFBFBF" w:themeColor="background1" w:themeShade="BF"/>
-        </w:rPr>
-        <w:t xml:space="preserve"> of System Interface Notation</w:t>
+        <w:t>- Preliminariness of System Interface Notation</w:t>
       </w:r>
     </w:p>
     <w:p>
@@ -7058,14 +7206,14 @@
           <w:color w:val="FFC000"/>
         </w:rPr>
       </w:pPr>
-      <w:bookmarkStart w:id="44" w:name="_Toc37866233"/>
+      <w:bookmarkStart w:id="45" w:name="_Toc37866233"/>
       <w:r>
         <w:rPr>
           <w:color w:val="FFC000"/>
         </w:rPr>
         <w:t>Commands</w:t>
       </w:r>
-      <w:bookmarkEnd w:id="44"/>
+      <w:bookmarkEnd w:id="45"/>
     </w:p>
     <w:p>
       <w:pPr>
@@ -7134,15 +7282,7 @@
         <w:rPr>
           <w:color w:val="BFBFBF" w:themeColor="background1" w:themeShade="BF"/>
         </w:rPr>
-        <w:t>- Inacti</w:t>
-      </w:r>
-      <w:bookmarkStart w:id="45" w:name="_GoBack"/>
-      <w:bookmarkEnd w:id="45"/>
-      <w:r>
-        <w:rPr>
-          <w:color w:val="BFBFBF" w:themeColor="background1" w:themeShade="BF"/>
-        </w:rPr>
-        <w:t>ve Command</w:t>
+        <w:t>- Inactive Command</w:t>
       </w:r>
     </w:p>
     <w:p>
@@ -8668,16 +8808,8 @@
         <w:rPr>
           <w:color w:val="BFBFBF" w:themeColor="background1" w:themeShade="BF"/>
         </w:rPr>
-        <w:t xml:space="preserve">- Label &amp; </w:t>
-      </w:r>
-      <w:proofErr w:type="spellStart"/>
-      <w:r>
-        <w:rPr>
-          <w:color w:val="BFBFBF" w:themeColor="background1" w:themeShade="BF"/>
-        </w:rPr>
-        <w:t>Goto</w:t>
-      </w:r>
-      <w:proofErr w:type="spellEnd"/>
+        <w:t>- Label &amp; Goto</w:t>
+      </w:r>
     </w:p>
     <w:p>
       <w:pPr>
@@ -11213,13 +11345,13 @@
       <w:pPr>
         <w:pStyle w:val="Heading4"/>
         <w:rPr>
-          <w:color w:val="FFC000"/>
+          <w:color w:val="FF0000"/>
         </w:rPr>
       </w:pPr>
       <w:bookmarkStart w:id="54" w:name="_Toc37866242"/>
       <w:r>
         <w:rPr>
-          <w:color w:val="FFC000"/>
+          <w:color w:val="FF0000"/>
         </w:rPr>
         <w:t>Fundamental Principles</w:t>
       </w:r>
@@ -11229,21 +11361,21 @@
       <w:pPr>
         <w:pStyle w:val="Heading5"/>
         <w:rPr>
-          <w:color w:val="FFC000"/>
+          <w:color w:val="FF0000"/>
         </w:rPr>
       </w:pPr>
       <w:bookmarkStart w:id="55" w:name="_Toc37866243"/>
       <w:proofErr w:type="spellStart"/>
       <w:r>
         <w:rPr>
-          <w:color w:val="FFC000"/>
+          <w:color w:val="FF0000"/>
         </w:rPr>
         <w:t>Exchangability</w:t>
       </w:r>
       <w:proofErr w:type="spellEnd"/>
       <w:r>
         <w:rPr>
-          <w:color w:val="FFC000"/>
+          <w:color w:val="FF0000"/>
         </w:rPr>
         <w:t xml:space="preserve"> Principles</w:t>
       </w:r>
@@ -11379,13 +11511,13 @@
       <w:pPr>
         <w:pStyle w:val="Heading5"/>
         <w:rPr>
-          <w:color w:val="FFC000"/>
+          <w:color w:val="FF0000"/>
         </w:rPr>
       </w:pPr>
       <w:bookmarkStart w:id="56" w:name="_Toc37866244"/>
       <w:r>
         <w:rPr>
-          <w:color w:val="FFC000"/>
+          <w:color w:val="FF0000"/>
         </w:rPr>
         <w:t>Extensibility Principles</w:t>
       </w:r>
@@ -11423,13 +11555,13 @@
       <w:pPr>
         <w:pStyle w:val="Heading5"/>
         <w:rPr>
-          <w:color w:val="FFC000"/>
+          <w:color w:val="FF0000"/>
         </w:rPr>
       </w:pPr>
       <w:bookmarkStart w:id="57" w:name="_Toc37866245"/>
       <w:r>
         <w:rPr>
-          <w:color w:val="FFC000"/>
+          <w:color w:val="FF0000"/>
         </w:rPr>
         <w:t>Achievability Principles</w:t>
       </w:r>

</xml_diff>

<commit_message>
Circle Language Spec Plan: * Organized the TODO's in Circle Language Spec Revamp Notes. * Finished reformulating 'Done' project '2008-09 02    Parameters Spec Plan.docx' to use less resolute language.
</commit_message>
<xml_diff>
--- a/Circle Language Spec Plan/2. Future/Main Project/2. Circle Language Spec Products List.docx
+++ b/Circle Language Spec Plan/2. Future/Main Project/2. Circle Language Spec Products List.docx
@@ -4411,15 +4411,7 @@
         <w:ind w:left="568"/>
       </w:pPr>
       <w:r>
-        <w:t xml:space="preserve">This may be a crossroads at which you </w:t>
-      </w:r>
-      <w:proofErr w:type="spellStart"/>
-      <w:r>
-        <w:t>migh</w:t>
-      </w:r>
-      <w:proofErr w:type="spellEnd"/>
-      <w:r>
-        <w:t xml:space="preserve"> switch to releasing it into the world.</w:t>
+        <w:t>This may be a crossroads at which you migh switch to releasing it into the world.</w:t>
       </w:r>
     </w:p>
     <w:p>
@@ -4700,53 +4692,51 @@
         </w:rPr>
         <w:t>- Conditions</w:t>
       </w:r>
-      <w:bookmarkStart w:id="21" w:name="_GoBack"/>
+    </w:p>
+    <w:p>
+      <w:pPr>
+        <w:ind w:left="852"/>
+        <w:rPr>
+          <w:color w:val="FFC000"/>
+        </w:rPr>
+      </w:pPr>
+      <w:r>
+        <w:rPr>
+          <w:color w:val="FFC000"/>
+        </w:rPr>
+        <w:t>- On Commands</w:t>
+      </w:r>
+    </w:p>
+    <w:p>
+      <w:pPr>
+        <w:ind w:left="852"/>
+        <w:rPr>
+          <w:color w:val="FFC000"/>
+        </w:rPr>
+      </w:pPr>
+      <w:r>
+        <w:rPr>
+          <w:color w:val="FFC000"/>
+        </w:rPr>
+        <w:t>- On Object Values</w:t>
+      </w:r>
+    </w:p>
+    <w:p>
+      <w:pPr>
+        <w:pStyle w:val="Heading5"/>
+        <w:rPr>
+          <w:color w:val="FFC000"/>
+        </w:rPr>
+      </w:pPr>
+      <w:bookmarkStart w:id="21" w:name="_Toc37866214"/>
+      <w:bookmarkStart w:id="22" w:name="_Hlk32522795"/>
+      <w:r>
+        <w:rPr>
+          <w:color w:val="FFC000"/>
+        </w:rPr>
+        <w:t>Black Box</w:t>
+      </w:r>
       <w:bookmarkEnd w:id="21"/>
-    </w:p>
-    <w:p>
-      <w:pPr>
-        <w:ind w:left="852"/>
-        <w:rPr>
-          <w:color w:val="FFC000"/>
-        </w:rPr>
-      </w:pPr>
-      <w:r>
-        <w:rPr>
-          <w:color w:val="FFC000"/>
-        </w:rPr>
-        <w:t>- On Commands</w:t>
-      </w:r>
-    </w:p>
-    <w:p>
-      <w:pPr>
-        <w:ind w:left="852"/>
-        <w:rPr>
-          <w:color w:val="FFC000"/>
-        </w:rPr>
-      </w:pPr>
-      <w:r>
-        <w:rPr>
-          <w:color w:val="FFC000"/>
-        </w:rPr>
-        <w:t>- On Object Values</w:t>
-      </w:r>
-    </w:p>
-    <w:p>
-      <w:pPr>
-        <w:pStyle w:val="Heading5"/>
-        <w:rPr>
-          <w:color w:val="FFC000"/>
-        </w:rPr>
-      </w:pPr>
-      <w:bookmarkStart w:id="22" w:name="_Toc37866214"/>
-      <w:bookmarkStart w:id="23" w:name="_Hlk32522795"/>
-      <w:r>
-        <w:rPr>
-          <w:color w:val="FFC000"/>
-        </w:rPr>
-        <w:t>Black Box</w:t>
-      </w:r>
-      <w:bookmarkEnd w:id="22"/>
     </w:p>
     <w:p>
       <w:pPr>
@@ -4961,167 +4951,193 @@
           <w:color w:val="FFC000"/>
         </w:rPr>
       </w:pPr>
-      <w:bookmarkStart w:id="24" w:name="_Toc37866215"/>
+      <w:bookmarkStart w:id="23" w:name="_Toc37866215"/>
       <w:r>
         <w:rPr>
           <w:color w:val="FFC000"/>
         </w:rPr>
         <w:t>Interfaces</w:t>
       </w:r>
+      <w:bookmarkEnd w:id="23"/>
+    </w:p>
+    <w:p>
+      <w:pPr>
+        <w:ind w:left="852"/>
+        <w:rPr>
+          <w:color w:val="FFC000"/>
+        </w:rPr>
+      </w:pPr>
+      <w:r>
+        <w:rPr>
+          <w:color w:val="FFC000"/>
+        </w:rPr>
+        <w:t>- Mutual Commands, Mutual Interfaces (</w:t>
+      </w:r>
+      <w:r>
+        <w:rPr>
+          <w:color w:val="FFC000"/>
+        </w:rPr>
+        <w:t>not finished</w:t>
+      </w:r>
+      <w:r>
+        <w:rPr>
+          <w:color w:val="FFC000"/>
+        </w:rPr>
+        <w:t>)</w:t>
+      </w:r>
+    </w:p>
+    <w:p>
+      <w:pPr>
+        <w:ind w:left="852"/>
+        <w:rPr>
+          <w:color w:val="FFC000"/>
+        </w:rPr>
+      </w:pPr>
+      <w:r>
+        <w:rPr>
+          <w:color w:val="FFC000"/>
+        </w:rPr>
+        <w:t>- Extensive Classification with Interfaces (</w:t>
+      </w:r>
+      <w:r>
+        <w:rPr>
+          <w:color w:val="FFC000"/>
+        </w:rPr>
+        <w:t>not finished</w:t>
+      </w:r>
+      <w:r>
+        <w:rPr>
+          <w:color w:val="FFC000"/>
+        </w:rPr>
+        <w:t>)</w:t>
+      </w:r>
+    </w:p>
+    <w:p>
+      <w:pPr>
+        <w:pStyle w:val="Heading5"/>
+        <w:rPr>
+          <w:color w:val="FFC000"/>
+        </w:rPr>
+      </w:pPr>
+      <w:bookmarkStart w:id="24" w:name="_Toc37866218"/>
+      <w:r>
+        <w:rPr>
+          <w:color w:val="FFC000"/>
+        </w:rPr>
+        <w:t>Uncategorized Coding Concepts</w:t>
+      </w:r>
       <w:bookmarkEnd w:id="24"/>
     </w:p>
-    <w:p>
-      <w:pPr>
-        <w:ind w:left="852"/>
-        <w:rPr>
-          <w:color w:val="FFC000"/>
-        </w:rPr>
-      </w:pPr>
-      <w:r>
-        <w:rPr>
-          <w:color w:val="FFC000"/>
-        </w:rPr>
-        <w:t>- Mutual Commands, Mutual Interfaces (</w:t>
-      </w:r>
-      <w:r>
-        <w:rPr>
-          <w:color w:val="FFC000"/>
-        </w:rPr>
-        <w:t>not finished</w:t>
-      </w:r>
-      <w:r>
-        <w:rPr>
-          <w:color w:val="FFC000"/>
-        </w:rPr>
-        <w:t>)</w:t>
-      </w:r>
-    </w:p>
-    <w:p>
-      <w:pPr>
-        <w:ind w:left="852"/>
-        <w:rPr>
-          <w:color w:val="FFC000"/>
-        </w:rPr>
-      </w:pPr>
-      <w:r>
-        <w:rPr>
-          <w:color w:val="FFC000"/>
-        </w:rPr>
-        <w:t>- Extensive Classification with Interfaces (</w:t>
-      </w:r>
-      <w:r>
-        <w:rPr>
-          <w:color w:val="FFC000"/>
-        </w:rPr>
-        <w:t>not finished</w:t>
-      </w:r>
-      <w:r>
-        <w:rPr>
-          <w:color w:val="FFC000"/>
-        </w:rPr>
-        <w:t>)</w:t>
-      </w:r>
-    </w:p>
-    <w:p>
-      <w:pPr>
-        <w:pStyle w:val="Heading5"/>
-        <w:rPr>
-          <w:color w:val="FFC000"/>
-        </w:rPr>
-      </w:pPr>
-      <w:bookmarkStart w:id="25" w:name="_Toc37866218"/>
-      <w:r>
-        <w:rPr>
-          <w:color w:val="FFC000"/>
-        </w:rPr>
-        <w:t>Uncategorized Coding Concepts</w:t>
-      </w:r>
+    <w:bookmarkEnd w:id="22"/>
+    <w:p>
+      <w:pPr>
+        <w:ind w:left="852"/>
+        <w:rPr>
+          <w:color w:val="FFC000"/>
+        </w:rPr>
+      </w:pPr>
+      <w:r>
+        <w:rPr>
+          <w:color w:val="FFC000"/>
+        </w:rPr>
+        <w:t>- Redirection</w:t>
+      </w:r>
+      <w:r>
+        <w:rPr>
+          <w:color w:val="FFC000"/>
+        </w:rPr>
+        <w:t xml:space="preserve"> </w:t>
+      </w:r>
+      <w:r>
+        <w:rPr>
+          <w:color w:val="FFC000"/>
+        </w:rPr>
+        <w:t>(</w:t>
+      </w:r>
+      <w:r>
+        <w:rPr>
+          <w:color w:val="FFC000"/>
+        </w:rPr>
+        <w:t>'</w:t>
+      </w:r>
+      <w:r>
+        <w:rPr>
+          <w:color w:val="FFC000"/>
+        </w:rPr>
+        <w:t>r</w:t>
+      </w:r>
+      <w:r>
+        <w:rPr>
+          <w:color w:val="FFC000"/>
+        </w:rPr>
+        <w:t>ef-</w:t>
+      </w:r>
+      <w:r>
+        <w:rPr>
+          <w:color w:val="FFC000"/>
+        </w:rPr>
+        <w:t>n</w:t>
+      </w:r>
+      <w:r>
+        <w:rPr>
+          <w:color w:val="FFC000"/>
+        </w:rPr>
+        <w:t>ess'</w:t>
+      </w:r>
+      <w:r>
+        <w:rPr>
+          <w:color w:val="FFC000"/>
+        </w:rPr>
+        <w:t>?)</w:t>
+      </w:r>
+    </w:p>
+    <w:p>
+      <w:pPr>
+        <w:pStyle w:val="Spacing"/>
+        <w:rPr>
+          <w:color w:val="FFC000"/>
+          <w:lang w:val="en-US"/>
+        </w:rPr>
+      </w:pPr>
+    </w:p>
+    <w:p>
+      <w:pPr>
+        <w:ind w:left="852"/>
+        <w:rPr>
+          <w:color w:val="FFC000"/>
+        </w:rPr>
+      </w:pPr>
+      <w:r>
+        <w:rPr>
+          <w:color w:val="FFC000"/>
+        </w:rPr>
+        <w:t xml:space="preserve">Where did </w:t>
+      </w:r>
+      <w:r>
+        <w:rPr>
+          <w:color w:val="FFC000"/>
+        </w:rPr>
+        <w:t xml:space="preserve">the documents or folders of </w:t>
+      </w:r>
+      <w:r>
+        <w:rPr>
+          <w:color w:val="FFC000"/>
+        </w:rPr>
+        <w:t xml:space="preserve">these </w:t>
+      </w:r>
+      <w:r>
+        <w:rPr>
+          <w:color w:val="FFC000"/>
+        </w:rPr>
+        <w:t xml:space="preserve">topics </w:t>
+      </w:r>
+      <w:bookmarkStart w:id="25" w:name="_GoBack"/>
       <w:bookmarkEnd w:id="25"/>
-    </w:p>
-    <w:bookmarkEnd w:id="23"/>
-    <w:p>
-      <w:pPr>
-        <w:ind w:left="852"/>
-        <w:rPr>
-          <w:color w:val="FFC000"/>
-        </w:rPr>
-      </w:pPr>
-      <w:r>
-        <w:rPr>
-          <w:color w:val="FFC000"/>
-        </w:rPr>
-        <w:t>- Redirection</w:t>
-      </w:r>
-      <w:r>
-        <w:rPr>
-          <w:color w:val="FFC000"/>
-        </w:rPr>
-        <w:t xml:space="preserve"> </w:t>
-      </w:r>
-      <w:r>
-        <w:rPr>
-          <w:color w:val="FFC000"/>
-        </w:rPr>
-        <w:t>(</w:t>
-      </w:r>
-      <w:r>
-        <w:rPr>
-          <w:color w:val="FFC000"/>
-        </w:rPr>
-        <w:t>'</w:t>
-      </w:r>
-      <w:r>
-        <w:rPr>
-          <w:color w:val="FFC000"/>
-        </w:rPr>
-        <w:t>r</w:t>
-      </w:r>
-      <w:r>
-        <w:rPr>
-          <w:color w:val="FFC000"/>
-        </w:rPr>
-        <w:t>ef-</w:t>
-      </w:r>
-      <w:r>
-        <w:rPr>
-          <w:color w:val="FFC000"/>
-        </w:rPr>
-        <w:t>n</w:t>
-      </w:r>
-      <w:r>
-        <w:rPr>
-          <w:color w:val="FFC000"/>
-        </w:rPr>
-        <w:t>ess'</w:t>
-      </w:r>
-      <w:r>
-        <w:rPr>
-          <w:color w:val="FFC000"/>
-        </w:rPr>
-        <w:t>?)</w:t>
-      </w:r>
-    </w:p>
-    <w:p>
-      <w:pPr>
-        <w:pStyle w:val="Spacing"/>
-        <w:rPr>
-          <w:color w:val="FFC000"/>
-          <w:lang w:val="en-US"/>
-        </w:rPr>
-      </w:pPr>
-    </w:p>
-    <w:p>
-      <w:pPr>
-        <w:ind w:left="852"/>
-        <w:rPr>
-          <w:color w:val="FFC000"/>
-        </w:rPr>
-      </w:pPr>
-      <w:r>
-        <w:rPr>
-          <w:color w:val="FFC000"/>
-        </w:rPr>
-        <w:t>Where did these go?</w:t>
+      <w:r>
+        <w:rPr>
+          <w:color w:val="FFC000"/>
+        </w:rPr>
+        <w:t>go?</w:t>
       </w:r>
     </w:p>
     <w:p>
@@ -5799,21 +5815,7 @@
         <w:rPr>
           <w:color w:val="BFBFBF" w:themeColor="background1" w:themeShade="BF"/>
         </w:rPr>
-        <w:t xml:space="preserve">- System Commands for the </w:t>
-      </w:r>
-      <w:proofErr w:type="spellStart"/>
-      <w:r>
-        <w:rPr>
-          <w:color w:val="BFBFBF" w:themeColor="background1" w:themeShade="BF"/>
-        </w:rPr>
-        <w:t>Referene</w:t>
-      </w:r>
-      <w:proofErr w:type="spellEnd"/>
-      <w:r>
-        <w:rPr>
-          <w:color w:val="BFBFBF" w:themeColor="background1" w:themeShade="BF"/>
-        </w:rPr>
-        <w:t xml:space="preserve"> Aspect</w:t>
+        <w:t>- System Commands for the Referene Aspect</w:t>
       </w:r>
     </w:p>
     <w:p>
@@ -8420,19 +8422,11 @@
           <w:color w:val="BFBFBF" w:themeColor="background1" w:themeShade="BF"/>
         </w:rPr>
       </w:pPr>
-      <w:proofErr w:type="spellStart"/>
-      <w:r>
-        <w:rPr>
-          <w:color w:val="BFBFBF" w:themeColor="background1" w:themeShade="BF"/>
-        </w:rPr>
-        <w:t>Mutliple</w:t>
-      </w:r>
-      <w:proofErr w:type="spellEnd"/>
-      <w:r>
-        <w:rPr>
-          <w:color w:val="BFBFBF" w:themeColor="background1" w:themeShade="BF"/>
-        </w:rPr>
-        <w:t xml:space="preserve"> Interfaces</w:t>
+      <w:r>
+        <w:rPr>
+          <w:color w:val="BFBFBF" w:themeColor="background1" w:themeShade="BF"/>
+        </w:rPr>
+        <w:t>Mutliple Interfaces</w:t>
       </w:r>
     </w:p>
     <w:p>
@@ -8614,21 +8608,7 @@
         <w:rPr>
           <w:color w:val="BFBFBF" w:themeColor="background1" w:themeShade="BF"/>
         </w:rPr>
-        <w:t xml:space="preserve">- Interface </w:t>
-      </w:r>
-      <w:proofErr w:type="spellStart"/>
-      <w:r>
-        <w:rPr>
-          <w:color w:val="BFBFBF" w:themeColor="background1" w:themeShade="BF"/>
-        </w:rPr>
-        <w:t>Commmands</w:t>
-      </w:r>
-      <w:proofErr w:type="spellEnd"/>
-      <w:r>
-        <w:rPr>
-          <w:color w:val="BFBFBF" w:themeColor="background1" w:themeShade="BF"/>
-        </w:rPr>
-        <w:t xml:space="preserve"> for the Interface Merging Aspect</w:t>
+        <w:t>- Interface Commmands for the Interface Merging Aspect</w:t>
       </w:r>
     </w:p>
     <w:p>
@@ -8740,21 +8720,7 @@
         <w:rPr>
           <w:color w:val="BFBFBF" w:themeColor="background1" w:themeShade="BF"/>
         </w:rPr>
-        <w:t xml:space="preserve">- Interface Referencing and </w:t>
-      </w:r>
-      <w:proofErr w:type="spellStart"/>
-      <w:r>
-        <w:rPr>
-          <w:color w:val="BFBFBF" w:themeColor="background1" w:themeShade="BF"/>
-        </w:rPr>
-        <w:t>Redirectioning</w:t>
-      </w:r>
-      <w:proofErr w:type="spellEnd"/>
-      <w:r>
-        <w:rPr>
-          <w:color w:val="BFBFBF" w:themeColor="background1" w:themeShade="BF"/>
-        </w:rPr>
-        <w:t xml:space="preserve"> (examples)</w:t>
+        <w:t>- Interface Referencing and Redirectioning (examples)</w:t>
       </w:r>
     </w:p>
     <w:p>
@@ -9830,21 +9796,7 @@
         <w:rPr>
           <w:color w:val="BFBFBF" w:themeColor="background1" w:themeShade="BF"/>
         </w:rPr>
-        <w:t xml:space="preserve">- Sys Comm </w:t>
-      </w:r>
-      <w:proofErr w:type="spellStart"/>
-      <w:r>
-        <w:rPr>
-          <w:color w:val="BFBFBF" w:themeColor="background1" w:themeShade="BF"/>
-        </w:rPr>
-        <w:t>Exten</w:t>
-      </w:r>
-      <w:proofErr w:type="spellEnd"/>
-      <w:r>
-        <w:rPr>
-          <w:color w:val="BFBFBF" w:themeColor="background1" w:themeShade="BF"/>
-        </w:rPr>
-        <w:t xml:space="preserve"> By Shadowing</w:t>
+        <w:t>- Sys Comm Exten By Shadowing</w:t>
       </w:r>
     </w:p>
     <w:p>
@@ -9858,35 +9810,7 @@
         <w:rPr>
           <w:color w:val="BFBFBF" w:themeColor="background1" w:themeShade="BF"/>
         </w:rPr>
-        <w:t xml:space="preserve">- Sys Comm </w:t>
-      </w:r>
-      <w:proofErr w:type="spellStart"/>
-      <w:r>
-        <w:rPr>
-          <w:color w:val="BFBFBF" w:themeColor="background1" w:themeShade="BF"/>
-        </w:rPr>
-        <w:t>Exten</w:t>
-      </w:r>
-      <w:proofErr w:type="spellEnd"/>
-      <w:r>
-        <w:rPr>
-          <w:color w:val="BFBFBF" w:themeColor="background1" w:themeShade="BF"/>
-        </w:rPr>
-        <w:t xml:space="preserve"> By </w:t>
-      </w:r>
-      <w:proofErr w:type="spellStart"/>
-      <w:r>
-        <w:rPr>
-          <w:color w:val="BFBFBF" w:themeColor="background1" w:themeShade="BF"/>
-        </w:rPr>
-        <w:t>Overr</w:t>
-      </w:r>
-      <w:proofErr w:type="spellEnd"/>
-      <w:r>
-        <w:rPr>
-          <w:color w:val="BFBFBF" w:themeColor="background1" w:themeShade="BF"/>
-        </w:rPr>
-        <w:t xml:space="preserve"> (</w:t>
+        <w:t>- Sys Comm Exten By Overr (</w:t>
       </w:r>
       <w:r>
         <w:rPr>
@@ -9912,21 +9836,7 @@
         <w:rPr>
           <w:color w:val="BFBFBF" w:themeColor="background1" w:themeShade="BF"/>
         </w:rPr>
-        <w:t xml:space="preserve">- Sys Comm </w:t>
-      </w:r>
-      <w:proofErr w:type="spellStart"/>
-      <w:r>
-        <w:rPr>
-          <w:color w:val="BFBFBF" w:themeColor="background1" w:themeShade="BF"/>
-        </w:rPr>
-        <w:t>Overr</w:t>
-      </w:r>
-      <w:proofErr w:type="spellEnd"/>
-      <w:r>
-        <w:rPr>
-          <w:color w:val="BFBFBF" w:themeColor="background1" w:themeShade="BF"/>
-        </w:rPr>
-        <w:t xml:space="preserve"> By Extension</w:t>
+        <w:t>- Sys Comm Overr By Extension</w:t>
       </w:r>
     </w:p>
     <w:p>
@@ -9940,21 +9850,7 @@
         <w:rPr>
           <w:color w:val="BFBFBF" w:themeColor="background1" w:themeShade="BF"/>
         </w:rPr>
-        <w:t>- Destructive &amp; Non-</w:t>
-      </w:r>
-      <w:proofErr w:type="spellStart"/>
-      <w:r>
-        <w:rPr>
-          <w:color w:val="BFBFBF" w:themeColor="background1" w:themeShade="BF"/>
-        </w:rPr>
-        <w:t>Destr</w:t>
-      </w:r>
-      <w:proofErr w:type="spellEnd"/>
-      <w:r>
-        <w:rPr>
-          <w:color w:val="BFBFBF" w:themeColor="background1" w:themeShade="BF"/>
-        </w:rPr>
-        <w:t xml:space="preserve"> Spec Methods</w:t>
+        <w:t>- Destructive &amp; Non-Destr Spec Methods</w:t>
       </w:r>
     </w:p>
     <w:p>

</xml_diff>